<commit_message>
Completes session 8 lab manual.
</commit_message>
<xml_diff>
--- a/Labs/2019/C-Workshop-S8.docx
+++ b/Labs/2019/C-Workshop-S8.docx
@@ -258,7 +258,15 @@
           <w:rtl/>
           <w:lang w:bidi="fa-IR"/>
         </w:rPr>
-        <w:t>استک و صف با آرایه</w:t>
+        <w:t>مروری بر آرایه‌</w:t>
+      </w:r>
+      <w:r>
+        <w:rPr>
+          <w:rFonts w:hint="cs"/>
+          <w:rtl/>
+          <w:lang w:bidi="fa-IR"/>
+        </w:rPr>
+        <w:t>ها</w:t>
       </w:r>
     </w:p>
     <w:p>
@@ -276,7 +284,6 @@
         <w:bidi/>
         <w:jc w:val="both"/>
         <w:rPr>
-          <w:rtl/>
           <w:lang w:bidi="fa-IR"/>
         </w:rPr>
       </w:pPr>
@@ -286,7 +293,7 @@
           <w:rtl/>
           <w:lang w:bidi="fa-IR"/>
         </w:rPr>
-        <w:t>در این جلسه می‌خواهیم یک پروژه کوچک را به صورت قدم به قدم جلو ببریم. استک و صف دو نمونه بسیار ساده از ساختمان داده‌هایی هستند که در آینده با آن‌ها بیشتر آشنا می‌شوید</w:t>
+        <w:t xml:space="preserve">در این جلسه می‌خواهیم </w:t>
       </w:r>
       <w:r>
         <w:rPr>
@@ -294,7 +301,38 @@
           <w:rtl/>
           <w:lang w:bidi="fa-IR"/>
         </w:rPr>
+        <w:t>چند</w:t>
+      </w:r>
+      <w:r>
+        <w:rPr>
+          <w:rFonts w:hint="cs"/>
+          <w:rtl/>
+          <w:lang w:bidi="fa-IR"/>
+        </w:rPr>
+        <w:t xml:space="preserve"> پروژه کوچک را به صورت قدم به قدم جلو ببریم. استک و صف دو نمونه بسیار ساده از ساختمان داده‌هایی هستند که در آینده با آن‌ها بیشتر آشنا می‌شوید</w:t>
+      </w:r>
+      <w:r>
+        <w:rPr>
+          <w:rFonts w:hint="cs"/>
+          <w:rtl/>
+          <w:lang w:bidi="fa-IR"/>
+        </w:rPr>
         <w:t xml:space="preserve"> و در این جلسه قصد داریم آن‌ها را با آنچه شما تا به حال خوانده‌اید پیاده‌سازی کنیم.</w:t>
+      </w:r>
+    </w:p>
+    <w:p>
+      <w:pPr>
+        <w:pStyle w:val="Heading2"/>
+        <w:rPr>
+          <w:rtl/>
+          <w:lang w:bidi="fa-IR"/>
+        </w:rPr>
+      </w:pPr>
+      <w:r>
+        <w:rPr>
+          <w:lang w:bidi="fa-IR"/>
+        </w:rPr>
+        <w:t>Stack Implementation</w:t>
       </w:r>
     </w:p>
     <w:p>
@@ -404,18 +442,15 @@
     </w:p>
     <w:p>
       <w:pPr>
-        <w:pStyle w:val="Heading2"/>
-        <w:bidi/>
-        <w:rPr>
-          <w:rtl/>
-          <w:lang w:bidi="fa-IR"/>
+        <w:pStyle w:val="Heading3"/>
+        <w:rPr>
+          <w:rtl/>
         </w:rPr>
       </w:pPr>
       <w:r>
         <w:rPr>
           <w:rFonts w:hint="cs"/>
           <w:rtl/>
-          <w:lang w:bidi="fa-IR"/>
         </w:rPr>
         <w:t>تابع اول</w:t>
       </w:r>
@@ -469,18 +504,15 @@
     </w:p>
     <w:p>
       <w:pPr>
-        <w:pStyle w:val="Heading2"/>
-        <w:bidi/>
-        <w:rPr>
-          <w:rtl/>
-          <w:lang w:bidi="fa-IR"/>
+        <w:pStyle w:val="Heading3"/>
+        <w:rPr>
+          <w:rtl/>
         </w:rPr>
       </w:pPr>
       <w:r>
         <w:rPr>
           <w:rFonts w:hint="cs"/>
           <w:rtl/>
-          <w:lang w:bidi="fa-IR"/>
         </w:rPr>
         <w:t>تابع دوم</w:t>
       </w:r>
@@ -489,7 +521,6 @@
       <w:pPr>
         <w:bidi/>
         <w:rPr>
-          <w:rtl/>
           <w:lang w:bidi="fa-IR"/>
         </w:rPr>
       </w:pPr>
@@ -518,6 +549,35 @@
     </w:p>
     <w:p>
       <w:pPr>
+        <w:rPr>
+          <w:lang w:bidi="fa-IR"/>
+        </w:rPr>
+      </w:pPr>
+      <w:r>
+        <w:rPr>
+          <w:lang w:bidi="fa-IR"/>
+        </w:rPr>
+        <w:br w:type="page"/>
+      </w:r>
+    </w:p>
+    <w:p>
+      <w:pPr>
+        <w:pStyle w:val="Heading2"/>
+        <w:rPr>
+          <w:rtl/>
+          <w:lang w:bidi="fa-IR"/>
+        </w:rPr>
+      </w:pPr>
+      <w:r>
+        <w:rPr>
+          <w:lang w:bidi="fa-IR"/>
+        </w:rPr>
+        <w:lastRenderedPageBreak/>
+        <w:t>Queue</w:t>
+      </w:r>
+    </w:p>
+    <w:p>
+      <w:pPr>
         <w:bidi/>
         <w:jc w:val="center"/>
         <w:rPr>
@@ -526,7 +586,9 @@
         </w:rPr>
       </w:pPr>
       <w:r>
-        <w:lastRenderedPageBreak/>
+        <w:rPr>
+          <w:noProof/>
+        </w:rPr>
         <w:drawing>
           <wp:inline distT="0" distB="0" distL="0" distR="0" wp14:anchorId="74AAB5A6" wp14:editId="5407A674">
             <wp:extent cx="4286250" cy="2857500"/>
@@ -636,18 +698,15 @@
     </w:p>
     <w:p>
       <w:pPr>
-        <w:pStyle w:val="Heading2"/>
-        <w:bidi/>
-        <w:rPr>
-          <w:rtl/>
-          <w:lang w:bidi="fa-IR"/>
+        <w:pStyle w:val="Heading3"/>
+        <w:rPr>
+          <w:rtl/>
         </w:rPr>
       </w:pPr>
       <w:r>
         <w:rPr>
           <w:rFonts w:hint="cs"/>
           <w:rtl/>
-          <w:lang w:bidi="fa-IR"/>
         </w:rPr>
         <w:t>تابع</w:t>
       </w:r>
@@ -655,7 +714,6 @@
         <w:rPr>
           <w:rFonts w:hint="cs"/>
           <w:rtl/>
-          <w:lang w:bidi="fa-IR"/>
         </w:rPr>
         <w:t xml:space="preserve"> اول</w:t>
       </w:r>
@@ -701,18 +759,15 @@
     </w:p>
     <w:p>
       <w:pPr>
-        <w:pStyle w:val="Heading2"/>
-        <w:bidi/>
-        <w:rPr>
-          <w:rtl/>
-          <w:lang w:bidi="fa-IR"/>
+        <w:pStyle w:val="Heading3"/>
+        <w:rPr>
+          <w:rtl/>
         </w:rPr>
       </w:pPr>
       <w:r>
         <w:rPr>
           <w:rFonts w:hint="cs"/>
           <w:rtl/>
-          <w:lang w:bidi="fa-IR"/>
         </w:rPr>
         <w:t>تابع دوم</w:t>
       </w:r>
@@ -721,43 +776,150 @@
       <w:pPr>
         <w:bidi/>
         <w:rPr>
+          <w:lang w:bidi="fa-IR"/>
+        </w:rPr>
+      </w:pPr>
+      <w:r>
+        <w:rPr>
           <w:rFonts w:hint="cs"/>
           <w:rtl/>
           <w:lang w:bidi="fa-IR"/>
         </w:rPr>
-      </w:pPr>
+        <w:t xml:space="preserve">این تابع که به آن </w:t>
+      </w:r>
+      <w:r>
+        <w:rPr>
+          <w:lang w:bidi="fa-IR"/>
+        </w:rPr>
+        <w:t>dequeue</w:t>
+      </w:r>
       <w:r>
         <w:rPr>
           <w:rFonts w:hint="cs"/>
           <w:rtl/>
           <w:lang w:bidi="fa-IR"/>
         </w:rPr>
-        <w:t xml:space="preserve">این تابع که به آن </w:t>
-      </w:r>
-      <w:r>
-        <w:rPr>
-          <w:lang w:bidi="fa-IR"/>
-        </w:rPr>
-        <w:t>dequeue</w:t>
-      </w:r>
-      <w:r>
+        <w:t xml:space="preserve"> می‌گوییم یک عنصر را از ابتدای صف شما برمی‌دارد.</w:t>
+      </w:r>
+    </w:p>
+    <w:p>
+      <w:pPr>
+        <w:pStyle w:val="Heading2"/>
+        <w:rPr>
+          <w:lang w:bidi="fa-IR"/>
+        </w:rPr>
+      </w:pPr>
+      <w:r>
+        <w:rPr>
+          <w:lang w:bidi="fa-IR"/>
+        </w:rPr>
+        <w:t>Shuffle the Array</w:t>
+      </w:r>
+    </w:p>
+    <w:p>
+      <w:pPr>
+        <w:pStyle w:val="Heading3"/>
         <w:rPr>
           <w:rFonts w:hint="cs"/>
           <w:rtl/>
-          <w:lang w:bidi="fa-IR"/>
-        </w:rPr>
-        <w:t xml:space="preserve"> می‌گوییم یک عنصر را از ابتدای صف شما برمی‌دارد.</w:t>
+        </w:rPr>
+      </w:pPr>
+      <w:r>
+        <w:rPr>
+          <w:rFonts w:hint="cs"/>
+          <w:rtl/>
+        </w:rPr>
+        <w:t>افراز کردن</w:t>
+      </w:r>
+    </w:p>
+    <w:p>
+      <w:pPr>
+        <w:bidi/>
+        <w:rPr>
+          <w:rtl/>
+          <w:lang w:bidi="fa-IR"/>
+        </w:rPr>
+      </w:pPr>
+      <w:r>
+        <w:rPr>
+          <w:rFonts w:hint="cs"/>
+          <w:rtl/>
+          <w:lang w:bidi="fa-IR"/>
+        </w:rPr>
+        <w:t xml:space="preserve">فرض کنید یک آرایه با اندازه ۲۰ در اختیار دارید، در ابتدا از کاربر می‌خواهید که اعضای آرایه را به ترتیب برای شما وارد کند، حال برنامه‌ی شما می‌بایست </w:t>
+      </w:r>
+      <w:r>
+        <w:rPr>
+          <w:rFonts w:hint="cs"/>
+          <w:rtl/>
+          <w:lang w:bidi="fa-IR"/>
+        </w:rPr>
+        <w:t xml:space="preserve">این آرایه را به ۵ آرایه با ۴ عضو </w:t>
+      </w:r>
+      <w:r>
+        <w:rPr>
+          <w:rFonts w:hint="cs"/>
+          <w:highlight w:val="yellow"/>
+          <w:rtl/>
+          <w:lang w:bidi="fa-IR"/>
+        </w:rPr>
+        <w:t>افراز</w:t>
+      </w:r>
+      <w:r>
+        <w:rPr>
+          <w:rFonts w:hint="cs"/>
+          <w:rtl/>
+          <w:lang w:bidi="fa-IR"/>
+        </w:rPr>
+        <w:t xml:space="preserve"> کند.</w:t>
+      </w:r>
+      <w:r>
+        <w:rPr>
+          <w:rFonts w:hint="cs"/>
+          <w:rtl/>
+          <w:lang w:bidi="fa-IR"/>
+        </w:rPr>
+        <w:t xml:space="preserve"> در افراز آرایه‌ها اعضای تکراری ندارند و هر عضو آرایه اصلی تنها در یکی از زیر آرایه‌ها دیده خواهد شد.</w:t>
+      </w:r>
+    </w:p>
+    <w:p>
+      <w:pPr>
+        <w:pStyle w:val="Heading3"/>
+        <w:rPr>
+          <w:rtl/>
+        </w:rPr>
+      </w:pPr>
+      <w:r>
+        <w:rPr>
+          <w:rFonts w:hint="cs"/>
+          <w:rtl/>
+        </w:rPr>
+        <w:t>بهم ریختن</w:t>
       </w:r>
       <w:bookmarkStart w:id="0" w:name="_GoBack"/>
       <w:bookmarkEnd w:id="0"/>
     </w:p>
+    <w:p>
+      <w:pPr>
+        <w:bidi/>
+        <w:rPr>
+          <w:rtl/>
+          <w:lang w:bidi="fa-IR"/>
+        </w:rPr>
+      </w:pPr>
+      <w:r>
+        <w:rPr>
+          <w:rFonts w:hint="cs"/>
+          <w:rtl/>
+          <w:lang w:bidi="fa-IR"/>
+        </w:rPr>
+        <w:t>در ادامه برنامه‌ی شما می‌بایست در هربار اجرا با ورودی یکسان زیر آرایه‌های متفاوتی چاپ کند. این تفاوت می‌تواند تنها در حد جابجایی اعضای زیر آرایه‌ها نیز باشد.</w:t>
+      </w:r>
+    </w:p>
     <w:sectPr>
-      <w:headerReference w:type="even" r:id="rId12"/>
-      <w:headerReference w:type="default" r:id="rId13"/>
-      <w:footerReference w:type="even" r:id="rId14"/>
-      <w:footerReference w:type="default" r:id="rId15"/>
-      <w:headerReference w:type="first" r:id="rId16"/>
-      <w:footerReference w:type="first" r:id="rId17"/>
+      <w:headerReference w:type="default" r:id="rId12"/>
+      <w:footerReference w:type="default" r:id="rId13"/>
+      <w:footerReference w:type="first" r:id="rId14"/>
       <w:pgSz w:w="12240" w:h="15840"/>
       <w:pgMar w:top="1440" w:right="1440" w:bottom="1440" w:left="1440" w:header="720" w:footer="720" w:gutter="0"/>
       <w:pgBorders w:offsetFrom="page">
@@ -806,16 +968,6 @@
   <w:p>
     <w:pPr>
       <w:pStyle w:val="Footer"/>
-    </w:pPr>
-  </w:p>
-</w:ftr>
-</file>
-
-<file path=word/footer2.xml><?xml version="1.0" encoding="utf-8"?>
-<w:ftr xmlns:wpc="http://schemas.microsoft.com/office/word/2010/wordprocessingCanvas" xmlns:cx="http://schemas.microsoft.com/office/drawing/2014/chartex" xmlns:cx1="http://schemas.microsoft.com/office/drawing/2015/9/8/chartex" xmlns:cx2="http://schemas.microsoft.com/office/drawing/2015/10/21/chartex" xmlns:cx3="http://schemas.microsoft.com/office/drawing/2016/5/9/chartex" xmlns:cx4="http://schemas.microsoft.com/office/drawing/2016/5/10/chartex" xmlns:cx5="http://schemas.microsoft.com/office/drawing/2016/5/11/chartex" xmlns:cx6="http://schemas.microsoft.com/office/drawing/2016/5/12/chartex" xmlns:cx7="http://schemas.microsoft.com/office/drawing/2016/5/13/chartex" xmlns:cx8="http://schemas.microsoft.com/office/drawing/2016/5/14/chartex" xmlns:mc="http://schemas.openxmlformats.org/markup-compatibility/2006" xmlns:aink="http://schemas.microsoft.com/office/drawing/2016/ink" xmlns:am3d="http://schemas.microsoft.com/office/drawing/2017/model3d" xmlns:o="urn:schemas-microsoft-com:office:office" xmlns:r="http://schemas.openxmlformats.org/officeDocument/2006/relationships" xmlns:m="http://schemas.openxmlformats.org/officeDocument/2006/math" xmlns:v="urn:schemas-microsoft-com:vml" xmlns:wp14="http://schemas.microsoft.com/office/word/2010/wordprocessingDrawing" xmlns:wp="http://schemas.openxmlformats.org/drawingml/2006/wordprocessingDrawing" xmlns:w10="urn:schemas-microsoft-com:office:word" xmlns:w="http://schemas.openxmlformats.org/wordprocessingml/2006/main" xmlns:w14="http://schemas.microsoft.com/office/word/2010/wordml" xmlns:w15="http://schemas.microsoft.com/office/word/2012/wordml" xmlns:w16cid="http://schemas.microsoft.com/office/word/2016/wordml/cid" xmlns:w16se="http://schemas.microsoft.com/office/word/2015/wordml/symex" xmlns:wpg="http://schemas.microsoft.com/office/word/2010/wordprocessingGroup" xmlns:wpi="http://schemas.microsoft.com/office/word/2010/wordprocessingInk" xmlns:wne="http://schemas.microsoft.com/office/word/2006/wordml" xmlns:wps="http://schemas.microsoft.com/office/word/2010/wordprocessingShape" mc:Ignorable="w14 w15 w16se w16cid wp14">
-  <w:p>
-    <w:pPr>
-      <w:pStyle w:val="Footer"/>
       <w:bidi/>
       <w:jc w:val="center"/>
       <w:rPr>
@@ -987,7 +1139,7 @@
 </w:ftr>
 </file>
 
-<file path=word/footer3.xml><?xml version="1.0" encoding="utf-8"?>
+<file path=word/footer2.xml><?xml version="1.0" encoding="utf-8"?>
 <w:ftr xmlns:wpc="http://schemas.microsoft.com/office/word/2010/wordprocessingCanvas" xmlns:cx="http://schemas.microsoft.com/office/drawing/2014/chartex" xmlns:cx1="http://schemas.microsoft.com/office/drawing/2015/9/8/chartex" xmlns:cx2="http://schemas.microsoft.com/office/drawing/2015/10/21/chartex" xmlns:cx3="http://schemas.microsoft.com/office/drawing/2016/5/9/chartex" xmlns:cx4="http://schemas.microsoft.com/office/drawing/2016/5/10/chartex" xmlns:cx5="http://schemas.microsoft.com/office/drawing/2016/5/11/chartex" xmlns:cx6="http://schemas.microsoft.com/office/drawing/2016/5/12/chartex" xmlns:cx7="http://schemas.microsoft.com/office/drawing/2016/5/13/chartex" xmlns:cx8="http://schemas.microsoft.com/office/drawing/2016/5/14/chartex" xmlns:mc="http://schemas.openxmlformats.org/markup-compatibility/2006" xmlns:aink="http://schemas.microsoft.com/office/drawing/2016/ink" xmlns:am3d="http://schemas.microsoft.com/office/drawing/2017/model3d" xmlns:o="urn:schemas-microsoft-com:office:office" xmlns:r="http://schemas.openxmlformats.org/officeDocument/2006/relationships" xmlns:m="http://schemas.openxmlformats.org/officeDocument/2006/math" xmlns:v="urn:schemas-microsoft-com:vml" xmlns:wp14="http://schemas.microsoft.com/office/word/2010/wordprocessingDrawing" xmlns:wp="http://schemas.openxmlformats.org/drawingml/2006/wordprocessingDrawing" xmlns:w10="urn:schemas-microsoft-com:office:word" xmlns:w="http://schemas.openxmlformats.org/wordprocessingml/2006/main" xmlns:w14="http://schemas.microsoft.com/office/word/2010/wordml" xmlns:w15="http://schemas.microsoft.com/office/word/2012/wordml" xmlns:w16cid="http://schemas.microsoft.com/office/word/2016/wordml/cid" xmlns:w16se="http://schemas.microsoft.com/office/word/2015/wordml/symex" xmlns:wpg="http://schemas.microsoft.com/office/word/2010/wordprocessingGroup" xmlns:wpi="http://schemas.microsoft.com/office/word/2010/wordprocessingInk" xmlns:wne="http://schemas.microsoft.com/office/word/2006/wordml" xmlns:wps="http://schemas.microsoft.com/office/word/2010/wordprocessingShape" mc:Ignorable="w14 w15 w16se w16cid wp14">
   <w:p>
     <w:pPr>
@@ -1110,16 +1262,6 @@
   <w:p>
     <w:pPr>
       <w:pStyle w:val="Header"/>
-    </w:pPr>
-  </w:p>
-</w:hdr>
-</file>
-
-<file path=word/header2.xml><?xml version="1.0" encoding="utf-8"?>
-<w:hdr xmlns:wpc="http://schemas.microsoft.com/office/word/2010/wordprocessingCanvas" xmlns:cx="http://schemas.microsoft.com/office/drawing/2014/chartex" xmlns:cx1="http://schemas.microsoft.com/office/drawing/2015/9/8/chartex" xmlns:cx2="http://schemas.microsoft.com/office/drawing/2015/10/21/chartex" xmlns:cx3="http://schemas.microsoft.com/office/drawing/2016/5/9/chartex" xmlns:cx4="http://schemas.microsoft.com/office/drawing/2016/5/10/chartex" xmlns:cx5="http://schemas.microsoft.com/office/drawing/2016/5/11/chartex" xmlns:cx6="http://schemas.microsoft.com/office/drawing/2016/5/12/chartex" xmlns:cx7="http://schemas.microsoft.com/office/drawing/2016/5/13/chartex" xmlns:cx8="http://schemas.microsoft.com/office/drawing/2016/5/14/chartex" xmlns:mc="http://schemas.openxmlformats.org/markup-compatibility/2006" xmlns:aink="http://schemas.microsoft.com/office/drawing/2016/ink" xmlns:am3d="http://schemas.microsoft.com/office/drawing/2017/model3d" xmlns:o="urn:schemas-microsoft-com:office:office" xmlns:r="http://schemas.openxmlformats.org/officeDocument/2006/relationships" xmlns:m="http://schemas.openxmlformats.org/officeDocument/2006/math" xmlns:v="urn:schemas-microsoft-com:vml" xmlns:wp14="http://schemas.microsoft.com/office/word/2010/wordprocessingDrawing" xmlns:wp="http://schemas.openxmlformats.org/drawingml/2006/wordprocessingDrawing" xmlns:w10="urn:schemas-microsoft-com:office:word" xmlns:w="http://schemas.openxmlformats.org/wordprocessingml/2006/main" xmlns:w14="http://schemas.microsoft.com/office/word/2010/wordml" xmlns:w15="http://schemas.microsoft.com/office/word/2012/wordml" xmlns:w16cid="http://schemas.microsoft.com/office/word/2016/wordml/cid" xmlns:w16se="http://schemas.microsoft.com/office/word/2015/wordml/symex" xmlns:wpg="http://schemas.microsoft.com/office/word/2010/wordprocessingGroup" xmlns:wpi="http://schemas.microsoft.com/office/word/2010/wordprocessingInk" xmlns:wne="http://schemas.microsoft.com/office/word/2006/wordml" xmlns:wps="http://schemas.microsoft.com/office/word/2010/wordprocessingShape" mc:Ignorable="w14 w15 w16se w16cid wp14">
-  <w:p>
-    <w:pPr>
-      <w:pStyle w:val="Header"/>
       <w:pBdr>
         <w:bottom w:val="single" w:sz="6" w:space="1" w:color="auto"/>
       </w:pBdr>
@@ -1206,16 +1348,6 @@
     </w:pPr>
   </w:p>
   <w:p/>
-</w:hdr>
-</file>
-
-<file path=word/header3.xml><?xml version="1.0" encoding="utf-8"?>
-<w:hdr xmlns:wpc="http://schemas.microsoft.com/office/word/2010/wordprocessingCanvas" xmlns:cx="http://schemas.microsoft.com/office/drawing/2014/chartex" xmlns:cx1="http://schemas.microsoft.com/office/drawing/2015/9/8/chartex" xmlns:cx2="http://schemas.microsoft.com/office/drawing/2015/10/21/chartex" xmlns:cx3="http://schemas.microsoft.com/office/drawing/2016/5/9/chartex" xmlns:cx4="http://schemas.microsoft.com/office/drawing/2016/5/10/chartex" xmlns:cx5="http://schemas.microsoft.com/office/drawing/2016/5/11/chartex" xmlns:cx6="http://schemas.microsoft.com/office/drawing/2016/5/12/chartex" xmlns:cx7="http://schemas.microsoft.com/office/drawing/2016/5/13/chartex" xmlns:cx8="http://schemas.microsoft.com/office/drawing/2016/5/14/chartex" xmlns:mc="http://schemas.openxmlformats.org/markup-compatibility/2006" xmlns:aink="http://schemas.microsoft.com/office/drawing/2016/ink" xmlns:am3d="http://schemas.microsoft.com/office/drawing/2017/model3d" xmlns:o="urn:schemas-microsoft-com:office:office" xmlns:r="http://schemas.openxmlformats.org/officeDocument/2006/relationships" xmlns:m="http://schemas.openxmlformats.org/officeDocument/2006/math" xmlns:v="urn:schemas-microsoft-com:vml" xmlns:wp14="http://schemas.microsoft.com/office/word/2010/wordprocessingDrawing" xmlns:wp="http://schemas.openxmlformats.org/drawingml/2006/wordprocessingDrawing" xmlns:w10="urn:schemas-microsoft-com:office:word" xmlns:w="http://schemas.openxmlformats.org/wordprocessingml/2006/main" xmlns:w14="http://schemas.microsoft.com/office/word/2010/wordml" xmlns:w15="http://schemas.microsoft.com/office/word/2012/wordml" xmlns:w16cid="http://schemas.microsoft.com/office/word/2016/wordml/cid" xmlns:w16se="http://schemas.microsoft.com/office/word/2015/wordml/symex" xmlns:wpg="http://schemas.microsoft.com/office/word/2010/wordprocessingGroup" xmlns:wpi="http://schemas.microsoft.com/office/word/2010/wordprocessingInk" xmlns:wne="http://schemas.microsoft.com/office/word/2006/wordml" xmlns:wps="http://schemas.microsoft.com/office/word/2010/wordprocessingShape" mc:Ignorable="w14 w15 w16se w16cid wp14">
-  <w:p>
-    <w:pPr>
-      <w:pStyle w:val="Header"/>
-    </w:pPr>
-  </w:p>
 </w:hdr>
 </file>
 
@@ -4191,6 +4323,30 @@
       <w:szCs w:val="26"/>
     </w:rPr>
   </w:style>
+  <w:style w:type="paragraph" w:styleId="Heading3">
+    <w:name w:val="heading 3"/>
+    <w:basedOn w:val="Normal"/>
+    <w:next w:val="Normal"/>
+    <w:link w:val="Heading3Char"/>
+    <w:uiPriority w:val="9"/>
+    <w:unhideWhenUsed/>
+    <w:qFormat/>
+    <w:rsid w:val="00794291"/>
+    <w:pPr>
+      <w:keepNext/>
+      <w:keepLines/>
+      <w:bidi/>
+      <w:spacing w:before="40" w:after="0"/>
+      <w:outlineLvl w:val="2"/>
+    </w:pPr>
+    <w:rPr>
+      <w:rFonts w:eastAsiaTheme="majorEastAsia"/>
+      <w:color w:val="A8D08D" w:themeColor="accent6" w:themeTint="99"/>
+      <w:sz w:val="24"/>
+      <w:szCs w:val="24"/>
+      <w:lang w:bidi="fa-IR"/>
+    </w:rPr>
+  </w:style>
   <w:style w:type="character" w:default="1" w:styleId="DefaultParagraphFont">
     <w:name w:val="Default Paragraph Font"/>
     <w:uiPriority w:val="1"/>
@@ -4944,6 +5100,20 @@
     <w:rsid w:val="00B9505E"/>
     <w:rPr>
       <w:rFonts w:eastAsiaTheme="minorEastAsia"/>
+    </w:rPr>
+  </w:style>
+  <w:style w:type="character" w:customStyle="1" w:styleId="Heading3Char">
+    <w:name w:val="Heading 3 Char"/>
+    <w:basedOn w:val="DefaultParagraphFont"/>
+    <w:link w:val="Heading3"/>
+    <w:uiPriority w:val="9"/>
+    <w:rsid w:val="00794291"/>
+    <w:rPr>
+      <w:rFonts w:ascii="Times New Roman" w:eastAsiaTheme="majorEastAsia" w:hAnsi="Times New Roman" w:cs="Vazir"/>
+      <w:color w:val="A8D08D" w:themeColor="accent6" w:themeTint="99"/>
+      <w:sz w:val="24"/>
+      <w:szCs w:val="24"/>
+      <w:lang w:bidi="fa-IR"/>
     </w:rPr>
   </w:style>
 </w:styles>
@@ -5215,7 +5385,7 @@
 </file>
 
 <file path=customXml/itemProps1.xml><?xml version="1.0" encoding="utf-8"?>
-<ds:datastoreItem xmlns:ds="http://schemas.openxmlformats.org/officeDocument/2006/customXml" ds:itemID="{ABB989BE-1007-4746-81A2-C7A9AD00046F}">
+<ds:datastoreItem xmlns:ds="http://schemas.openxmlformats.org/officeDocument/2006/customXml" ds:itemID="{E8EDDEAF-9D39-4EBA-98EC-4F094A88C14C}">
   <ds:schemaRefs>
     <ds:schemaRef ds:uri="http://schemas.openxmlformats.org/officeDocument/2006/bibliography"/>
   </ds:schemaRefs>

</xml_diff>